<commit_message>
Add this weeks files
</commit_message>
<xml_diff>
--- a/administrative/Notes.docx
+++ b/administrative/Notes.docx
@@ -395,7 +395,7 @@
         </w:numPr>
       </w:pPr>
       <w:r>
-        <w:t>Remove DENSITY outlier</w:t>
+        <w:t>Predicting next day avalanche across seasons</w:t>
       </w:r>
     </w:p>
     <w:p/>
@@ -1147,6 +1147,48 @@
       </w:r>
       <w:proofErr w:type="spellEnd"/>
     </w:p>
+    <w:p>
+      <w:pPr>
+        <w:pStyle w:val="ListParagraph"/>
+        <w:numPr>
+          <w:ilvl w:val="0"/>
+          <w:numId w:val="13"/>
+        </w:numPr>
+      </w:pPr>
+      <w:proofErr w:type="spellStart"/>
+      <w:r>
+        <w:t>year_y</w:t>
+      </w:r>
+      <w:proofErr w:type="spellEnd"/>
+    </w:p>
+    <w:p>
+      <w:pPr>
+        <w:pStyle w:val="ListParagraph"/>
+        <w:numPr>
+          <w:ilvl w:val="0"/>
+          <w:numId w:val="13"/>
+        </w:numPr>
+      </w:pPr>
+      <w:proofErr w:type="spellStart"/>
+      <w:r>
+        <w:t>month_y</w:t>
+      </w:r>
+      <w:proofErr w:type="spellEnd"/>
+    </w:p>
+    <w:p>
+      <w:pPr>
+        <w:pStyle w:val="ListParagraph"/>
+        <w:numPr>
+          <w:ilvl w:val="0"/>
+          <w:numId w:val="13"/>
+        </w:numPr>
+      </w:pPr>
+      <w:proofErr w:type="spellStart"/>
+      <w:r>
+        <w:t>day_y</w:t>
+      </w:r>
+      <w:proofErr w:type="spellEnd"/>
+    </w:p>
     <w:p/>
     <w:p>
       <w:r>
@@ -1271,6 +1313,42 @@
       </w:pPr>
       <w:r>
         <w:t>24 HR MIN</w:t>
+      </w:r>
+    </w:p>
+    <w:p>
+      <w:pPr>
+        <w:pStyle w:val="ListParagraph"/>
+        <w:numPr>
+          <w:ilvl w:val="0"/>
+          <w:numId w:val="14"/>
+        </w:numPr>
+      </w:pPr>
+      <w:r>
+        <w:t>SNOW</w:t>
+      </w:r>
+    </w:p>
+    <w:p>
+      <w:pPr>
+        <w:pStyle w:val="ListParagraph"/>
+        <w:numPr>
+          <w:ilvl w:val="0"/>
+          <w:numId w:val="14"/>
+        </w:numPr>
+      </w:pPr>
+      <w:r>
+        <w:t>FIVE_DAY_SNOWFALL</w:t>
+      </w:r>
+    </w:p>
+    <w:p>
+      <w:pPr>
+        <w:pStyle w:val="ListParagraph"/>
+        <w:numPr>
+          <w:ilvl w:val="0"/>
+          <w:numId w:val="14"/>
+        </w:numPr>
+      </w:pPr>
+      <w:r>
+        <w:t>WDF5</w:t>
       </w:r>
     </w:p>
     <w:p/>

</xml_diff>